<commit_message>
Minor corrections in the resume
</commit_message>
<xml_diff>
--- a/Resume/CV-Maksim-Lavrentev.docx
+++ b/Resume/CV-Maksim-Lavrentev.docx
@@ -104,19 +104,8 @@
                 <w:szCs w:val="28"/>
                 <w:lang w:val="en-US"/>
               </w:rPr>
-              <w:t xml:space="preserve"> / </w:t>
-            </w:r>
-            <w:proofErr w:type="spellStart"/>
-            <w:r>
-              <w:rPr>
-                <w:rFonts w:ascii="Calibri Light" w:hAnsi="Calibri Light" w:cs="Arial"/>
-                <w:sz w:val="20"/>
-                <w:szCs w:val="28"/>
-                <w:lang w:val="en-US"/>
-              </w:rPr>
-              <w:t>St.Petersburg</w:t>
-            </w:r>
-            <w:proofErr w:type="spellEnd"/>
+              <w:t xml:space="preserve"> / St.Petersburg</w:t>
+            </w:r>
             <w:r>
               <w:rPr>
                 <w:rFonts w:ascii="Calibri Light" w:hAnsi="Calibri Light" w:cs="Arial"/>
@@ -226,22 +215,8 @@
                   <w:u w:val="none"/>
                   <w:lang w:val="en-US"/>
                 </w:rPr>
-                <w:t>linkedin.com/in/</w:t>
+                <w:t>linkedin.com/in/maksimlavrentev</w:t>
               </w:r>
-              <w:proofErr w:type="spellStart"/>
-              <w:r>
-                <w:rPr>
-                  <w:rStyle w:val="Hyperlink"/>
-                  <w:rFonts w:ascii="Calibri Light" w:hAnsi="Calibri Light" w:cs="Arial"/>
-                  <w:color w:val="auto"/>
-                  <w:sz w:val="20"/>
-                  <w:szCs w:val="28"/>
-                  <w:u w:val="none"/>
-                  <w:lang w:val="en-US"/>
-                </w:rPr>
-                <w:t>maksimlavrentev</w:t>
-              </w:r>
-              <w:proofErr w:type="spellEnd"/>
             </w:hyperlink>
           </w:p>
           <w:p>
@@ -274,7 +249,7 @@
         <w:trPr>
           <w:gridAfter w:val="1"/>
           <w:wAfter w:w="227" w:type="dxa"/>
-          <w:trHeight w:val="972"/>
+          <w:trHeight w:val="1062"/>
         </w:trPr>
         <w:tc>
           <w:tcPr>
@@ -304,7 +279,7 @@
                 <w:szCs w:val="28"/>
                 <w:lang w:val="en-US"/>
               </w:rPr>
-              <w:t xml:space="preserve">Data expert with 4 years’ experience improving business operations </w:t>
+              <w:t xml:space="preserve">A professional in business planning and data analysis </w:t>
             </w:r>
             <w:r>
               <w:rPr>
@@ -313,6 +288,15 @@
                 <w:szCs w:val="28"/>
                 <w:lang w:val="en-US"/>
               </w:rPr>
+              <w:t xml:space="preserve">with 4 years’ experience improving business operations </w:t>
+            </w:r>
+            <w:r>
+              <w:rPr>
+                <w:rFonts w:ascii="Calibri Light" w:hAnsi="Calibri Light" w:cs="Arial"/>
+                <w:sz w:val="20"/>
+                <w:szCs w:val="28"/>
+                <w:lang w:val="en-US"/>
+              </w:rPr>
               <w:t>in top FMCG and Retail companies</w:t>
             </w:r>
             <w:r>
@@ -349,47 +333,7 @@
                 <w:szCs w:val="28"/>
                 <w:lang w:val="en-US"/>
               </w:rPr>
-              <w:t>M/</w:t>
-            </w:r>
-            <w:proofErr w:type="spellStart"/>
-            <w:r>
-              <w:rPr>
-                <w:rFonts w:ascii="Calibri Light" w:hAnsi="Calibri Light" w:cs="Arial"/>
-                <w:sz w:val="20"/>
-                <w:szCs w:val="28"/>
-                <w:lang w:val="en-US"/>
-              </w:rPr>
-              <w:t>yr</w:t>
-            </w:r>
-            <w:proofErr w:type="spellEnd"/>
-            <w:r>
-              <w:rPr>
-                <w:rFonts w:ascii="Calibri Light" w:hAnsi="Calibri Light" w:cs="Arial"/>
-                <w:sz w:val="20"/>
-                <w:szCs w:val="28"/>
-                <w:lang w:val="en-US"/>
-              </w:rPr>
-              <w:t xml:space="preserve"> international business and helped identifying $50M/</w:t>
-            </w:r>
-            <w:proofErr w:type="spellStart"/>
-            <w:r>
-              <w:rPr>
-                <w:rFonts w:ascii="Calibri Light" w:hAnsi="Calibri Light" w:cs="Arial"/>
-                <w:sz w:val="20"/>
-                <w:szCs w:val="28"/>
-                <w:lang w:val="en-US"/>
-              </w:rPr>
-              <w:t>yr</w:t>
-            </w:r>
-            <w:proofErr w:type="spellEnd"/>
-            <w:r>
-              <w:rPr>
-                <w:rFonts w:ascii="Calibri Light" w:hAnsi="Calibri Light" w:cs="Arial"/>
-                <w:sz w:val="20"/>
-                <w:szCs w:val="28"/>
-                <w:lang w:val="en-US"/>
-              </w:rPr>
-              <w:t xml:space="preserve"> revenue source</w:t>
+              <w:t>M/yr international business and helped identifying $50M/yr revenue source</w:t>
             </w:r>
             <w:r>
               <w:rPr>
@@ -716,7 +660,6 @@
                 <w:lang w:val="en-US"/>
               </w:rPr>
             </w:pPr>
-            <w:proofErr w:type="spellStart"/>
             <w:r>
               <w:rPr>
                 <w:rFonts w:ascii="Calibri Light" w:hAnsi="Calibri Light" w:cs="Arial"/>
@@ -726,19 +669,7 @@
                 <w:szCs w:val="20"/>
                 <w:lang w:val="en-US"/>
               </w:rPr>
-              <w:t>MVideoEldorado</w:t>
-            </w:r>
-            <w:proofErr w:type="spellEnd"/>
-            <w:r>
-              <w:rPr>
-                <w:rFonts w:ascii="Calibri Light" w:hAnsi="Calibri Light" w:cs="Arial"/>
-                <w:b/>
-                <w:color w:val="000000" w:themeColor="text1"/>
-                <w:sz w:val="20"/>
-                <w:szCs w:val="20"/>
-                <w:lang w:val="en-US"/>
-              </w:rPr>
-              <w:t xml:space="preserve"> </w:t>
+              <w:t xml:space="preserve">MVideoEldorado </w:t>
             </w:r>
             <w:r>
               <w:rPr>
@@ -866,7 +797,27 @@
                 <w:szCs w:val="20"/>
                 <w:lang w:val="en-US"/>
               </w:rPr>
-              <w:t xml:space="preserve">Managed development </w:t>
+              <w:t xml:space="preserve">Managed </w:t>
+            </w:r>
+            <w:r>
+              <w:rPr>
+                <w:rFonts w:ascii="Calibri Light" w:hAnsi="Calibri Light" w:cs="Arial"/>
+                <w:b/>
+                <w:sz w:val="20"/>
+                <w:szCs w:val="20"/>
+                <w:lang w:val="en-US"/>
+              </w:rPr>
+              <w:t xml:space="preserve">the </w:t>
+            </w:r>
+            <w:r>
+              <w:rPr>
+                <w:rFonts w:ascii="Calibri Light" w:hAnsi="Calibri Light" w:cs="Arial"/>
+                <w:b/>
+                <w:sz w:val="20"/>
+                <w:szCs w:val="20"/>
+                <w:lang w:val="en-US"/>
+              </w:rPr>
+              <w:t xml:space="preserve">development </w:t>
             </w:r>
             <w:r>
               <w:rPr>
@@ -967,6 +918,16 @@
             <w:r>
               <w:rPr>
                 <w:rFonts w:ascii="Calibri Light" w:hAnsi="Calibri Light" w:cs="Arial"/>
+                <w:b/>
+                <w:sz w:val="20"/>
+                <w:szCs w:val="20"/>
+                <w:lang w:val="en-US"/>
+              </w:rPr>
+              <w:t xml:space="preserve"> a</w:t>
+            </w:r>
+            <w:r>
+              <w:rPr>
+                <w:rFonts w:ascii="Calibri Light" w:hAnsi="Calibri Light" w:cs="Arial"/>
                 <w:bCs/>
                 <w:sz w:val="20"/>
                 <w:szCs w:val="20"/>
@@ -1012,7 +973,27 @@
                 <w:szCs w:val="20"/>
                 <w:lang w:val="en-US"/>
               </w:rPr>
-              <w:t xml:space="preserve">for </w:t>
+              <w:t>for</w:t>
+            </w:r>
+            <w:r>
+              <w:rPr>
+                <w:rFonts w:ascii="Calibri Light" w:hAnsi="Calibri Light" w:cs="Arial"/>
+                <w:bCs/>
+                <w:sz w:val="20"/>
+                <w:szCs w:val="20"/>
+                <w:lang w:val="en-US"/>
+              </w:rPr>
+              <w:t xml:space="preserve"> the</w:t>
+            </w:r>
+            <w:r>
+              <w:rPr>
+                <w:rFonts w:ascii="Calibri Light" w:hAnsi="Calibri Light" w:cs="Arial"/>
+                <w:bCs/>
+                <w:sz w:val="20"/>
+                <w:szCs w:val="20"/>
+                <w:lang w:val="en-US"/>
+              </w:rPr>
+              <w:t xml:space="preserve"> </w:t>
             </w:r>
             <w:r>
               <w:rPr>
@@ -1328,20 +1309,8 @@
                 <w:szCs w:val="20"/>
                 <w:lang w:val="en-US"/>
               </w:rPr>
-              <w:t>$50M/</w:t>
-            </w:r>
-            <w:proofErr w:type="spellStart"/>
-            <w:r>
-              <w:rPr>
-                <w:rFonts w:ascii="Calibri Light" w:hAnsi="Calibri Light" w:cs="Arial"/>
-                <w:b/>
-                <w:sz w:val="20"/>
-                <w:szCs w:val="20"/>
-                <w:lang w:val="en-US"/>
-              </w:rPr>
-              <w:t>yr</w:t>
-            </w:r>
-            <w:proofErr w:type="spellEnd"/>
+              <w:t>$50M/yr</w:t>
+            </w:r>
             <w:r>
               <w:rPr>
                 <w:rFonts w:ascii="Calibri Light" w:hAnsi="Calibri Light" w:cs="Arial"/>
@@ -3327,7 +3296,6 @@
                 <w:lang w:val="en-US"/>
               </w:rPr>
             </w:pPr>
-            <w:proofErr w:type="spellStart"/>
             <w:r>
               <w:rPr>
                 <w:rFonts w:ascii="Calibri Light" w:hAnsi="Calibri Light" w:cs="Arial"/>
@@ -3336,18 +3304,7 @@
                 <w:szCs w:val="20"/>
                 <w:lang w:val="en-US"/>
               </w:rPr>
-              <w:t>Novomoskovsk</w:t>
-            </w:r>
-            <w:proofErr w:type="spellEnd"/>
-            <w:r>
-              <w:rPr>
-                <w:rFonts w:ascii="Calibri Light" w:hAnsi="Calibri Light" w:cs="Arial"/>
-                <w:color w:val="7F7F7F" w:themeColor="text1" w:themeTint="80"/>
-                <w:sz w:val="20"/>
-                <w:szCs w:val="20"/>
-                <w:lang w:val="en-US"/>
-              </w:rPr>
-              <w:t>, Russia</w:t>
+              <w:t>Novomoskovsk, Russia</w:t>
             </w:r>
           </w:p>
         </w:tc>
@@ -3720,58 +3677,7 @@
                 <w:szCs w:val="20"/>
                 <w:lang w:val="en-US"/>
               </w:rPr>
-              <w:t xml:space="preserve"> Python (</w:t>
-            </w:r>
-            <w:proofErr w:type="spellStart"/>
-            <w:r>
-              <w:rPr>
-                <w:rFonts w:ascii="Calibri Light" w:hAnsi="Calibri Light" w:cs="Arial"/>
-                <w:sz w:val="20"/>
-                <w:szCs w:val="20"/>
-                <w:lang w:val="en-US"/>
-              </w:rPr>
-              <w:t>Numpy</w:t>
-            </w:r>
-            <w:proofErr w:type="spellEnd"/>
-            <w:r>
-              <w:rPr>
-                <w:rFonts w:ascii="Calibri Light" w:hAnsi="Calibri Light" w:cs="Arial"/>
-                <w:sz w:val="20"/>
-                <w:szCs w:val="20"/>
-                <w:lang w:val="en-US"/>
-              </w:rPr>
-              <w:t xml:space="preserve">, Pandas, </w:t>
-            </w:r>
-            <w:proofErr w:type="spellStart"/>
-            <w:r>
-              <w:rPr>
-                <w:rFonts w:ascii="Calibri Light" w:hAnsi="Calibri Light" w:cs="Arial"/>
-                <w:sz w:val="20"/>
-                <w:szCs w:val="20"/>
-                <w:lang w:val="en-US"/>
-              </w:rPr>
-              <w:t>Scik</w:t>
-            </w:r>
-            <w:bookmarkStart w:id="0" w:name="_GoBack"/>
-            <w:bookmarkEnd w:id="0"/>
-            <w:r>
-              <w:rPr>
-                <w:rFonts w:ascii="Calibri Light" w:hAnsi="Calibri Light" w:cs="Arial"/>
-                <w:sz w:val="20"/>
-                <w:szCs w:val="20"/>
-                <w:lang w:val="en-US"/>
-              </w:rPr>
-              <w:t>it</w:t>
-            </w:r>
-            <w:proofErr w:type="spellEnd"/>
-            <w:r>
-              <w:rPr>
-                <w:rFonts w:ascii="Calibri Light" w:hAnsi="Calibri Light" w:cs="Arial"/>
-                <w:sz w:val="20"/>
-                <w:szCs w:val="20"/>
-                <w:lang w:val="en-US"/>
-              </w:rPr>
-              <w:t>-learn</w:t>
+              <w:t xml:space="preserve"> Python (Numpy, Pandas, Scikit-learn</w:t>
             </w:r>
             <w:r>
               <w:rPr>
@@ -3789,17 +3695,7 @@
                 <w:szCs w:val="20"/>
                 <w:lang w:val="en-US"/>
               </w:rPr>
-              <w:t xml:space="preserve">), MS Excel (VBA, </w:t>
-            </w:r>
-            <w:proofErr w:type="spellStart"/>
-            <w:r>
-              <w:rPr>
-                <w:rFonts w:ascii="Calibri Light" w:hAnsi="Calibri Light" w:cs="Arial"/>
-                <w:sz w:val="20"/>
-                <w:szCs w:val="20"/>
-                <w:lang w:val="en-US"/>
-              </w:rPr>
-              <w:t>P</w:t>
+              <w:t>), MS Excel (VBA, P</w:t>
             </w:r>
             <w:r>
               <w:rPr>
@@ -3817,27 +3713,7 @@
                 <w:szCs w:val="20"/>
                 <w:lang w:val="en-US"/>
               </w:rPr>
-              <w:t>Query</w:t>
-            </w:r>
-            <w:proofErr w:type="spellEnd"/>
-            <w:r>
-              <w:rPr>
-                <w:rFonts w:ascii="Calibri Light" w:hAnsi="Calibri Light" w:cs="Arial"/>
-                <w:sz w:val="20"/>
-                <w:szCs w:val="20"/>
-                <w:lang w:val="en-US"/>
-              </w:rPr>
-              <w:t xml:space="preserve">, </w:t>
-            </w:r>
-            <w:proofErr w:type="spellStart"/>
-            <w:r>
-              <w:rPr>
-                <w:rFonts w:ascii="Calibri Light" w:hAnsi="Calibri Light" w:cs="Arial"/>
-                <w:sz w:val="20"/>
-                <w:szCs w:val="20"/>
-                <w:lang w:val="en-US"/>
-              </w:rPr>
-              <w:t>P</w:t>
+              <w:t>Query, P</w:t>
             </w:r>
             <w:r>
               <w:rPr>
@@ -3855,17 +3731,7 @@
                 <w:szCs w:val="20"/>
                 <w:lang w:val="en-US"/>
               </w:rPr>
-              <w:t>Pivot</w:t>
-            </w:r>
-            <w:proofErr w:type="spellEnd"/>
-            <w:r>
-              <w:rPr>
-                <w:rFonts w:ascii="Calibri Light" w:hAnsi="Calibri Light" w:cs="Arial"/>
-                <w:sz w:val="20"/>
-                <w:szCs w:val="20"/>
-                <w:lang w:val="en-US"/>
-              </w:rPr>
-              <w:t>), SQL</w:t>
+              <w:t>Pivot), SQL</w:t>
             </w:r>
             <w:r>
               <w:rPr>
@@ -4585,7 +4451,36 @@
                 <w:szCs w:val="20"/>
                 <w:lang w:val="en-US"/>
               </w:rPr>
-              <w:t xml:space="preserve"> online courses (Coursera, EdX, Stanford Online</w:t>
+              <w:t xml:space="preserve"> online courses</w:t>
+            </w:r>
+            <w:r>
+              <w:rPr>
+                <w:rFonts w:ascii="Calibri Light" w:hAnsi="Calibri Light" w:cs="Arial"/>
+                <w:sz w:val="20"/>
+                <w:szCs w:val="20"/>
+                <w:lang w:val="en-US"/>
+              </w:rPr>
+              <w:t xml:space="preserve"> on</w:t>
+            </w:r>
+            <w:bookmarkStart w:id="0" w:name="_GoBack"/>
+            <w:bookmarkEnd w:id="0"/>
+            <w:r>
+              <w:rPr>
+                <w:rFonts w:ascii="Calibri Light" w:hAnsi="Calibri Light" w:cs="Arial"/>
+                <w:sz w:val="20"/>
+                <w:szCs w:val="20"/>
+                <w:lang w:val="en-US"/>
+              </w:rPr>
+              <w:t xml:space="preserve"> Management and Data Science</w:t>
+            </w:r>
+            <w:r>
+              <w:rPr>
+                <w:rFonts w:ascii="Calibri Light" w:hAnsi="Calibri Light" w:cs="Arial"/>
+                <w:sz w:val="20"/>
+                <w:szCs w:val="20"/>
+                <w:lang w:val="en-US"/>
+              </w:rPr>
+              <w:t xml:space="preserve"> (Coursera, EdX, Stanford Online</w:t>
             </w:r>
             <w:r>
               <w:rPr>
@@ -4603,27 +4498,16 @@
                 <w:szCs w:val="20"/>
                 <w:lang w:val="en-US"/>
               </w:rPr>
-              <w:t xml:space="preserve">, </w:t>
-            </w:r>
-            <w:proofErr w:type="spellStart"/>
-            <w:r>
-              <w:rPr>
-                <w:rFonts w:ascii="Calibri Light" w:hAnsi="Calibri Light" w:cs="Arial"/>
-                <w:sz w:val="20"/>
-                <w:szCs w:val="20"/>
-                <w:lang w:val="en-US"/>
-              </w:rPr>
-              <w:t>DataQuest</w:t>
-            </w:r>
-            <w:proofErr w:type="spellEnd"/>
-            <w:r>
-              <w:rPr>
-                <w:rFonts w:ascii="Calibri Light" w:hAnsi="Calibri Light" w:cs="Arial"/>
-                <w:sz w:val="20"/>
-                <w:szCs w:val="20"/>
-                <w:lang w:val="en-US"/>
-              </w:rPr>
-              <w:t>) in spheres from Computer Science to Management</w:t>
+              <w:t>, DataQuest</w:t>
+            </w:r>
+            <w:r>
+              <w:rPr>
+                <w:rFonts w:ascii="Calibri Light" w:hAnsi="Calibri Light" w:cs="Arial"/>
+                <w:sz w:val="20"/>
+                <w:szCs w:val="20"/>
+                <w:lang w:val="en-US"/>
+              </w:rPr>
+              <w:t>)</w:t>
             </w:r>
           </w:p>
         </w:tc>

</xml_diff>